<commit_message>
Update and export of summary
</commit_message>
<xml_diff>
--- a/rapport.docx
+++ b/rapport.docx
@@ -19,7 +19,7 @@
         <w:t xml:space="preserve"> </w:t>
       </w:r>
       <w:r>
-        <w:t>2</w:t>
+        <w:t>3</w:t>
       </w:r>
     </w:p>
     <w:p/>
@@ -66,7 +66,13 @@
         <w:t xml:space="preserve"> : </w:t>
       </w:r>
       <w:r>
-        <w:t>16.11</w:t>
+        <w:t>05</w:t>
+      </w:r>
+      <w:r>
+        <w:t>.1</w:t>
+      </w:r>
+      <w:r>
+        <w:t>2</w:t>
       </w:r>
       <w:r>
         <w:t>.2022</w:t>
@@ -175,9 +181,9 @@
           <w:bCs w:val="0"/>
           <w:caps w:val="0"/>
           <w:noProof/>
-          <w:sz w:val="22"/>
-          <w:szCs w:val="22"/>
-          <w:lang w:eastAsia="fr-CH"/>
+          <w:sz w:val="24"/>
+          <w:szCs w:val="24"/>
+          <w:lang w:eastAsia="fr-FR"/>
         </w:rPr>
       </w:pPr>
       <w:r>
@@ -189,7 +195,7 @@
       <w:r>
         <w:fldChar w:fldCharType="separate"/>
       </w:r>
-      <w:hyperlink w:anchor="_Toc119503916" w:history="1">
+      <w:hyperlink w:anchor="_Toc121342027" w:history="1">
         <w:r>
           <w:rPr>
             <w:rStyle w:val="Lienhypertexte"/>
@@ -204,9 +210,9 @@
             <w:bCs w:val="0"/>
             <w:caps w:val="0"/>
             <w:noProof/>
-            <w:sz w:val="22"/>
-            <w:szCs w:val="22"/>
-            <w:lang w:eastAsia="fr-CH"/>
+            <w:sz w:val="24"/>
+            <w:szCs w:val="24"/>
+            <w:lang w:eastAsia="fr-FR"/>
           </w:rPr>
           <w:tab/>
         </w:r>
@@ -215,7 +221,7 @@
             <w:rStyle w:val="Lienhypertexte"/>
             <w:noProof/>
           </w:rPr>
-          <w:t>Développement de la vue</w:t>
+          <w:t>Sauvegarde de l’option de tri</w:t>
         </w:r>
         <w:r>
           <w:rPr>
@@ -236,80 +242,7 @@
             <w:noProof/>
             <w:webHidden/>
           </w:rPr>
-          <w:instrText xml:space="preserve"> PAGEREF _Toc119503916 \h </w:instrText>
-        </w:r>
-        <w:r>
-          <w:rPr>
-            <w:noProof/>
-            <w:webHidden/>
-          </w:rPr>
-        </w:r>
-        <w:r>
-          <w:rPr>
-            <w:noProof/>
-            <w:webHidden/>
-          </w:rPr>
-          <w:fldChar w:fldCharType="separate"/>
-        </w:r>
-        <w:r>
-          <w:rPr>
-            <w:noProof/>
-            <w:webHidden/>
-          </w:rPr>
-          <w:t>2</w:t>
-        </w:r>
-        <w:r>
-          <w:rPr>
-            <w:noProof/>
-            <w:webHidden/>
-          </w:rPr>
-          <w:fldChar w:fldCharType="end"/>
-        </w:r>
-      </w:hyperlink>
-    </w:p>
-    <w:p>
-      <w:pPr>
-        <w:pStyle w:val="TM2"/>
-        <w:tabs>
-          <w:tab w:val="right" w:leader="dot" w:pos="9062"/>
-        </w:tabs>
-        <w:rPr>
-          <w:rFonts w:eastAsiaTheme="minorEastAsia" w:cstheme="minorBidi"/>
-          <w:smallCaps w:val="0"/>
-          <w:noProof/>
-          <w:sz w:val="22"/>
-          <w:szCs w:val="22"/>
-          <w:lang w:eastAsia="fr-CH"/>
-        </w:rPr>
-      </w:pPr>
-      <w:hyperlink w:anchor="_Toc119503917" w:history="1">
-        <w:r>
-          <w:rPr>
-            <w:rStyle w:val="Lienhypertexte"/>
-            <w:noProof/>
-          </w:rPr>
-          <w:t>Mise en œuvre</w:t>
-        </w:r>
-        <w:r>
-          <w:rPr>
-            <w:noProof/>
-            <w:webHidden/>
-          </w:rPr>
-          <w:tab/>
-        </w:r>
-        <w:r>
-          <w:rPr>
-            <w:noProof/>
-            <w:webHidden/>
-          </w:rPr>
-          <w:fldChar w:fldCharType="begin"/>
-        </w:r>
-        <w:r>
-          <w:rPr>
-            <w:noProof/>
-            <w:webHidden/>
-          </w:rPr>
-          <w:instrText xml:space="preserve"> PAGEREF _Toc119503917 \h </w:instrText>
+          <w:instrText xml:space="preserve"> PAGEREF _Toc121342027 \h </w:instrText>
         </w:r>
         <w:r>
           <w:rPr>
@@ -353,12 +286,12 @@
           <w:bCs w:val="0"/>
           <w:caps w:val="0"/>
           <w:noProof/>
-          <w:sz w:val="22"/>
-          <w:szCs w:val="22"/>
-          <w:lang w:eastAsia="fr-CH"/>
+          <w:sz w:val="24"/>
+          <w:szCs w:val="24"/>
+          <w:lang w:eastAsia="fr-FR"/>
         </w:rPr>
       </w:pPr>
-      <w:hyperlink w:anchor="_Toc119503918" w:history="1">
+      <w:hyperlink w:anchor="_Toc121342028" w:history="1">
         <w:r>
           <w:rPr>
             <w:rStyle w:val="Lienhypertexte"/>
@@ -373,9 +306,9 @@
             <w:bCs w:val="0"/>
             <w:caps w:val="0"/>
             <w:noProof/>
-            <w:sz w:val="22"/>
-            <w:szCs w:val="22"/>
-            <w:lang w:eastAsia="fr-CH"/>
+            <w:sz w:val="24"/>
+            <w:szCs w:val="24"/>
+            <w:lang w:eastAsia="fr-FR"/>
           </w:rPr>
           <w:tab/>
         </w:r>
@@ -384,7 +317,7 @@
             <w:rStyle w:val="Lienhypertexte"/>
             <w:noProof/>
           </w:rPr>
-          <w:t>Contrôleur</w:t>
+          <w:t>Limites de LiveData</w:t>
         </w:r>
         <w:r>
           <w:rPr>
@@ -405,7 +338,7 @@
             <w:noProof/>
             <w:webHidden/>
           </w:rPr>
-          <w:instrText xml:space="preserve"> PAGEREF _Toc119503918 \h </w:instrText>
+          <w:instrText xml:space="preserve"> PAGEREF _Toc121342028 \h </w:instrText>
         </w:r>
         <w:r>
           <w:rPr>
@@ -449,12 +382,12 @@
           <w:bCs w:val="0"/>
           <w:caps w:val="0"/>
           <w:noProof/>
-          <w:sz w:val="22"/>
-          <w:szCs w:val="22"/>
-          <w:lang w:eastAsia="fr-CH"/>
+          <w:sz w:val="24"/>
+          <w:szCs w:val="24"/>
+          <w:lang w:eastAsia="fr-FR"/>
         </w:rPr>
       </w:pPr>
-      <w:hyperlink w:anchor="_Toc119503919" w:history="1">
+      <w:hyperlink w:anchor="_Toc121342029" w:history="1">
         <w:r>
           <w:rPr>
             <w:rStyle w:val="Lienhypertexte"/>
@@ -469,9 +402,9 @@
             <w:bCs w:val="0"/>
             <w:caps w:val="0"/>
             <w:noProof/>
-            <w:sz w:val="22"/>
-            <w:szCs w:val="22"/>
-            <w:lang w:eastAsia="fr-CH"/>
+            <w:sz w:val="24"/>
+            <w:szCs w:val="24"/>
+            <w:lang w:eastAsia="fr-FR"/>
           </w:rPr>
           <w:tab/>
         </w:r>
@@ -480,7 +413,7 @@
             <w:rStyle w:val="Lienhypertexte"/>
             <w:noProof/>
           </w:rPr>
-          <w:t>Questions complémentaires</w:t>
+          <w:t>RecycleView sélectionnable et cliquable</w:t>
         </w:r>
         <w:r>
           <w:rPr>
@@ -501,7 +434,7 @@
             <w:noProof/>
             <w:webHidden/>
           </w:rPr>
-          <w:instrText xml:space="preserve"> PAGEREF _Toc119503919 \h </w:instrText>
+          <w:instrText xml:space="preserve"> PAGEREF _Toc121342029 \h </w:instrText>
         </w:r>
         <w:r>
           <w:rPr>
@@ -522,631 +455,6 @@
             <w:webHidden/>
           </w:rPr>
           <w:t>2</w:t>
-        </w:r>
-        <w:r>
-          <w:rPr>
-            <w:noProof/>
-            <w:webHidden/>
-          </w:rPr>
-          <w:fldChar w:fldCharType="end"/>
-        </w:r>
-      </w:hyperlink>
-    </w:p>
-    <w:p>
-      <w:pPr>
-        <w:pStyle w:val="TM2"/>
-        <w:tabs>
-          <w:tab w:val="left" w:pos="960"/>
-          <w:tab w:val="right" w:leader="dot" w:pos="9062"/>
-        </w:tabs>
-        <w:rPr>
-          <w:rFonts w:eastAsiaTheme="minorEastAsia" w:cstheme="minorBidi"/>
-          <w:smallCaps w:val="0"/>
-          <w:noProof/>
-          <w:sz w:val="22"/>
-          <w:szCs w:val="22"/>
-          <w:lang w:eastAsia="fr-CH"/>
-        </w:rPr>
-      </w:pPr>
-      <w:hyperlink w:anchor="_Toc119503920" w:history="1">
-        <w:r>
-          <w:rPr>
-            <w:rStyle w:val="Lienhypertexte"/>
-            <w:noProof/>
-          </w:rPr>
-          <w:t>3.1.</w:t>
-        </w:r>
-        <w:r>
-          <w:rPr>
-            <w:rFonts w:eastAsiaTheme="minorEastAsia" w:cstheme="minorBidi"/>
-            <w:smallCaps w:val="0"/>
-            <w:noProof/>
-            <w:sz w:val="22"/>
-            <w:szCs w:val="22"/>
-            <w:lang w:eastAsia="fr-CH"/>
-          </w:rPr>
-          <w:tab/>
-        </w:r>
-        <w:r>
-          <w:rPr>
-            <w:rStyle w:val="Lienhypertexte"/>
-            <w:noProof/>
-          </w:rPr>
-          <w:t>Pour le champ remark, quelle configuration faut-il faire dans le fichier XML pour un comportement correct?</w:t>
-        </w:r>
-        <w:r>
-          <w:rPr>
-            <w:noProof/>
-            <w:webHidden/>
-          </w:rPr>
-          <w:tab/>
-        </w:r>
-        <w:r>
-          <w:rPr>
-            <w:noProof/>
-            <w:webHidden/>
-          </w:rPr>
-          <w:fldChar w:fldCharType="begin"/>
-        </w:r>
-        <w:r>
-          <w:rPr>
-            <w:noProof/>
-            <w:webHidden/>
-          </w:rPr>
-          <w:instrText xml:space="preserve"> PAGEREF _Toc119503920 \h </w:instrText>
-        </w:r>
-        <w:r>
-          <w:rPr>
-            <w:noProof/>
-            <w:webHidden/>
-          </w:rPr>
-        </w:r>
-        <w:r>
-          <w:rPr>
-            <w:noProof/>
-            <w:webHidden/>
-          </w:rPr>
-          <w:fldChar w:fldCharType="separate"/>
-        </w:r>
-        <w:r>
-          <w:rPr>
-            <w:noProof/>
-            <w:webHidden/>
-          </w:rPr>
-          <w:t>2</w:t>
-        </w:r>
-        <w:r>
-          <w:rPr>
-            <w:noProof/>
-            <w:webHidden/>
-          </w:rPr>
-          <w:fldChar w:fldCharType="end"/>
-        </w:r>
-      </w:hyperlink>
-    </w:p>
-    <w:p>
-      <w:pPr>
-        <w:pStyle w:val="TM2"/>
-        <w:tabs>
-          <w:tab w:val="left" w:pos="960"/>
-          <w:tab w:val="right" w:leader="dot" w:pos="9062"/>
-        </w:tabs>
-        <w:rPr>
-          <w:rFonts w:eastAsiaTheme="minorEastAsia" w:cstheme="minorBidi"/>
-          <w:smallCaps w:val="0"/>
-          <w:noProof/>
-          <w:sz w:val="22"/>
-          <w:szCs w:val="22"/>
-          <w:lang w:eastAsia="fr-CH"/>
-        </w:rPr>
-      </w:pPr>
-      <w:hyperlink w:anchor="_Toc119503921" w:history="1">
-        <w:r>
-          <w:rPr>
-            <w:rStyle w:val="Lienhypertexte"/>
-            <w:noProof/>
-          </w:rPr>
-          <w:t>3.2.</w:t>
-        </w:r>
-        <w:r>
-          <w:rPr>
-            <w:rFonts w:eastAsiaTheme="minorEastAsia" w:cstheme="minorBidi"/>
-            <w:smallCaps w:val="0"/>
-            <w:noProof/>
-            <w:sz w:val="22"/>
-            <w:szCs w:val="22"/>
-            <w:lang w:eastAsia="fr-CH"/>
-          </w:rPr>
-          <w:tab/>
-        </w:r>
-        <w:r>
-          <w:rPr>
-            <w:rStyle w:val="Lienhypertexte"/>
-            <w:noProof/>
-          </w:rPr>
-          <w:t>Comment gérer le format des dates au mieux?</w:t>
-        </w:r>
-        <w:r>
-          <w:rPr>
-            <w:noProof/>
-            <w:webHidden/>
-          </w:rPr>
-          <w:tab/>
-        </w:r>
-        <w:r>
-          <w:rPr>
-            <w:noProof/>
-            <w:webHidden/>
-          </w:rPr>
-          <w:fldChar w:fldCharType="begin"/>
-        </w:r>
-        <w:r>
-          <w:rPr>
-            <w:noProof/>
-            <w:webHidden/>
-          </w:rPr>
-          <w:instrText xml:space="preserve"> PAGEREF _Toc119503921 \h </w:instrText>
-        </w:r>
-        <w:r>
-          <w:rPr>
-            <w:noProof/>
-            <w:webHidden/>
-          </w:rPr>
-        </w:r>
-        <w:r>
-          <w:rPr>
-            <w:noProof/>
-            <w:webHidden/>
-          </w:rPr>
-          <w:fldChar w:fldCharType="separate"/>
-        </w:r>
-        <w:r>
-          <w:rPr>
-            <w:noProof/>
-            <w:webHidden/>
-          </w:rPr>
-          <w:t>2</w:t>
-        </w:r>
-        <w:r>
-          <w:rPr>
-            <w:noProof/>
-            <w:webHidden/>
-          </w:rPr>
-          <w:fldChar w:fldCharType="end"/>
-        </w:r>
-      </w:hyperlink>
-    </w:p>
-    <w:p>
-      <w:pPr>
-        <w:pStyle w:val="TM2"/>
-        <w:tabs>
-          <w:tab w:val="left" w:pos="960"/>
-          <w:tab w:val="right" w:leader="dot" w:pos="9062"/>
-        </w:tabs>
-        <w:rPr>
-          <w:rFonts w:eastAsiaTheme="minorEastAsia" w:cstheme="minorBidi"/>
-          <w:smallCaps w:val="0"/>
-          <w:noProof/>
-          <w:sz w:val="22"/>
-          <w:szCs w:val="22"/>
-          <w:lang w:eastAsia="fr-CH"/>
-        </w:rPr>
-      </w:pPr>
-      <w:hyperlink w:anchor="_Toc119503922" w:history="1">
-        <w:r>
-          <w:rPr>
-            <w:rStyle w:val="Lienhypertexte"/>
-            <w:noProof/>
-          </w:rPr>
-          <w:t>3.3.</w:t>
-        </w:r>
-        <w:r>
-          <w:rPr>
-            <w:rFonts w:eastAsiaTheme="minorEastAsia" w:cstheme="minorBidi"/>
-            <w:smallCaps w:val="0"/>
-            <w:noProof/>
-            <w:sz w:val="22"/>
-            <w:szCs w:val="22"/>
-            <w:lang w:eastAsia="fr-CH"/>
-          </w:rPr>
-          <w:tab/>
-        </w:r>
-        <w:r>
-          <w:rPr>
-            <w:rStyle w:val="Lienhypertexte"/>
-            <w:noProof/>
-          </w:rPr>
-          <w:t>A quoi est due l'exception android.view.WindowLeaked lors d'une rotation de l'écran avec le dialogue ouvert?</w:t>
-        </w:r>
-        <w:r>
-          <w:rPr>
-            <w:noProof/>
-            <w:webHidden/>
-          </w:rPr>
-          <w:tab/>
-        </w:r>
-        <w:r>
-          <w:rPr>
-            <w:noProof/>
-            <w:webHidden/>
-          </w:rPr>
-          <w:fldChar w:fldCharType="begin"/>
-        </w:r>
-        <w:r>
-          <w:rPr>
-            <w:noProof/>
-            <w:webHidden/>
-          </w:rPr>
-          <w:instrText xml:space="preserve"> PAGEREF _Toc119503922 \h </w:instrText>
-        </w:r>
-        <w:r>
-          <w:rPr>
-            <w:noProof/>
-            <w:webHidden/>
-          </w:rPr>
-        </w:r>
-        <w:r>
-          <w:rPr>
-            <w:noProof/>
-            <w:webHidden/>
-          </w:rPr>
-          <w:fldChar w:fldCharType="separate"/>
-        </w:r>
-        <w:r>
-          <w:rPr>
-            <w:noProof/>
-            <w:webHidden/>
-          </w:rPr>
-          <w:t>2</w:t>
-        </w:r>
-        <w:r>
-          <w:rPr>
-            <w:noProof/>
-            <w:webHidden/>
-          </w:rPr>
-          <w:fldChar w:fldCharType="end"/>
-        </w:r>
-      </w:hyperlink>
-    </w:p>
-    <w:p>
-      <w:pPr>
-        <w:pStyle w:val="TM2"/>
-        <w:tabs>
-          <w:tab w:val="right" w:leader="dot" w:pos="9062"/>
-        </w:tabs>
-        <w:rPr>
-          <w:rFonts w:eastAsiaTheme="minorEastAsia" w:cstheme="minorBidi"/>
-          <w:smallCaps w:val="0"/>
-          <w:noProof/>
-          <w:sz w:val="22"/>
-          <w:szCs w:val="22"/>
-          <w:lang w:eastAsia="fr-CH"/>
-        </w:rPr>
-      </w:pPr>
-      <w:hyperlink w:anchor="_Toc119503923" w:history="1">
-        <w:r>
-          <w:rPr>
-            <w:rStyle w:val="Lienhypertexte"/>
-            <w:noProof/>
-          </w:rPr>
-          <w:t>3.4.</w:t>
-        </w:r>
-        <w:r>
-          <w:rPr>
-            <w:noProof/>
-            <w:webHidden/>
-          </w:rPr>
-          <w:tab/>
-        </w:r>
-        <w:r>
-          <w:rPr>
-            <w:noProof/>
-            <w:webHidden/>
-          </w:rPr>
-          <w:fldChar w:fldCharType="begin"/>
-        </w:r>
-        <w:r>
-          <w:rPr>
-            <w:noProof/>
-            <w:webHidden/>
-          </w:rPr>
-          <w:instrText xml:space="preserve"> PAGEREF _Toc119503923 \h </w:instrText>
-        </w:r>
-        <w:r>
-          <w:rPr>
-            <w:noProof/>
-            <w:webHidden/>
-          </w:rPr>
-        </w:r>
-        <w:r>
-          <w:rPr>
-            <w:noProof/>
-            <w:webHidden/>
-          </w:rPr>
-          <w:fldChar w:fldCharType="separate"/>
-        </w:r>
-        <w:r>
-          <w:rPr>
-            <w:noProof/>
-            <w:webHidden/>
-          </w:rPr>
-          <w:t>3</w:t>
-        </w:r>
-        <w:r>
-          <w:rPr>
-            <w:noProof/>
-            <w:webHidden/>
-          </w:rPr>
-          <w:fldChar w:fldCharType="end"/>
-        </w:r>
-      </w:hyperlink>
-    </w:p>
-    <w:p>
-      <w:pPr>
-        <w:pStyle w:val="TM2"/>
-        <w:tabs>
-          <w:tab w:val="left" w:pos="960"/>
-          <w:tab w:val="right" w:leader="dot" w:pos="9062"/>
-        </w:tabs>
-        <w:rPr>
-          <w:rFonts w:eastAsiaTheme="minorEastAsia" w:cstheme="minorBidi"/>
-          <w:smallCaps w:val="0"/>
-          <w:noProof/>
-          <w:sz w:val="22"/>
-          <w:szCs w:val="22"/>
-          <w:lang w:eastAsia="fr-CH"/>
-        </w:rPr>
-      </w:pPr>
-      <w:hyperlink w:anchor="_Toc119503924" w:history="1">
-        <w:r>
-          <w:rPr>
-            <w:rStyle w:val="Lienhypertexte"/>
-            <w:noProof/>
-          </w:rPr>
-          <w:t>3.4.1.</w:t>
-        </w:r>
-        <w:r>
-          <w:rPr>
-            <w:rFonts w:eastAsiaTheme="minorEastAsia" w:cstheme="minorBidi"/>
-            <w:smallCaps w:val="0"/>
-            <w:noProof/>
-            <w:sz w:val="22"/>
-            <w:szCs w:val="22"/>
-            <w:lang w:eastAsia="fr-CH"/>
-          </w:rPr>
-          <w:tab/>
-        </w:r>
-        <w:r>
-          <w:rPr>
-            <w:rStyle w:val="Lienhypertexte"/>
-            <w:noProof/>
-          </w:rPr>
-          <w:t>Est-ce possible de spécifier son propre ordre de remplissage?</w:t>
-        </w:r>
-        <w:r>
-          <w:rPr>
-            <w:noProof/>
-            <w:webHidden/>
-          </w:rPr>
-          <w:tab/>
-        </w:r>
-        <w:r>
-          <w:rPr>
-            <w:noProof/>
-            <w:webHidden/>
-          </w:rPr>
-          <w:fldChar w:fldCharType="begin"/>
-        </w:r>
-        <w:r>
-          <w:rPr>
-            <w:noProof/>
-            <w:webHidden/>
-          </w:rPr>
-          <w:instrText xml:space="preserve"> PAGEREF _Toc119503924 \h </w:instrText>
-        </w:r>
-        <w:r>
-          <w:rPr>
-            <w:noProof/>
-            <w:webHidden/>
-          </w:rPr>
-        </w:r>
-        <w:r>
-          <w:rPr>
-            <w:noProof/>
-            <w:webHidden/>
-          </w:rPr>
-          <w:fldChar w:fldCharType="separate"/>
-        </w:r>
-        <w:r>
-          <w:rPr>
-            <w:noProof/>
-            <w:webHidden/>
-          </w:rPr>
-          <w:t>3</w:t>
-        </w:r>
-        <w:r>
-          <w:rPr>
-            <w:noProof/>
-            <w:webHidden/>
-          </w:rPr>
-          <w:fldChar w:fldCharType="end"/>
-        </w:r>
-      </w:hyperlink>
-    </w:p>
-    <w:p>
-      <w:pPr>
-        <w:pStyle w:val="TM2"/>
-        <w:tabs>
-          <w:tab w:val="left" w:pos="960"/>
-          <w:tab w:val="right" w:leader="dot" w:pos="9062"/>
-        </w:tabs>
-        <w:rPr>
-          <w:rFonts w:eastAsiaTheme="minorEastAsia" w:cstheme="minorBidi"/>
-          <w:smallCaps w:val="0"/>
-          <w:noProof/>
-          <w:sz w:val="22"/>
-          <w:szCs w:val="22"/>
-          <w:lang w:eastAsia="fr-CH"/>
-        </w:rPr>
-      </w:pPr>
-      <w:hyperlink w:anchor="_Toc119503925" w:history="1">
-        <w:r>
-          <w:rPr>
-            <w:rStyle w:val="Lienhypertexte"/>
-            <w:noProof/>
-          </w:rPr>
-          <w:t>3.4.2.</w:t>
-        </w:r>
-        <w:r>
-          <w:rPr>
-            <w:rFonts w:eastAsiaTheme="minorEastAsia" w:cstheme="minorBidi"/>
-            <w:smallCaps w:val="0"/>
-            <w:noProof/>
-            <w:sz w:val="22"/>
-            <w:szCs w:val="22"/>
-            <w:lang w:eastAsia="fr-CH"/>
-          </w:rPr>
-          <w:tab/>
-        </w:r>
-        <w:r>
-          <w:rPr>
-            <w:rStyle w:val="Lienhypertexte"/>
-            <w:noProof/>
-          </w:rPr>
-          <w:t>Arrivé sur le dernier champ, est-il possible de faire en sorte que ce bouton soit lié au bouton de validation du questionnaire?</w:t>
-        </w:r>
-        <w:r>
-          <w:rPr>
-            <w:noProof/>
-            <w:webHidden/>
-          </w:rPr>
-          <w:tab/>
-        </w:r>
-        <w:r>
-          <w:rPr>
-            <w:noProof/>
-            <w:webHidden/>
-          </w:rPr>
-          <w:fldChar w:fldCharType="begin"/>
-        </w:r>
-        <w:r>
-          <w:rPr>
-            <w:noProof/>
-            <w:webHidden/>
-          </w:rPr>
-          <w:instrText xml:space="preserve"> PAGEREF _Toc119503925 \h </w:instrText>
-        </w:r>
-        <w:r>
-          <w:rPr>
-            <w:noProof/>
-            <w:webHidden/>
-          </w:rPr>
-        </w:r>
-        <w:r>
-          <w:rPr>
-            <w:noProof/>
-            <w:webHidden/>
-          </w:rPr>
-          <w:fldChar w:fldCharType="separate"/>
-        </w:r>
-        <w:r>
-          <w:rPr>
-            <w:noProof/>
-            <w:webHidden/>
-          </w:rPr>
-          <w:t>3</w:t>
-        </w:r>
-        <w:r>
-          <w:rPr>
-            <w:noProof/>
-            <w:webHidden/>
-          </w:rPr>
-          <w:fldChar w:fldCharType="end"/>
-        </w:r>
-      </w:hyperlink>
-    </w:p>
-    <w:p>
-      <w:pPr>
-        <w:pStyle w:val="TM2"/>
-        <w:tabs>
-          <w:tab w:val="left" w:pos="960"/>
-          <w:tab w:val="right" w:leader="dot" w:pos="9062"/>
-        </w:tabs>
-        <w:rPr>
-          <w:rFonts w:eastAsiaTheme="minorEastAsia" w:cstheme="minorBidi"/>
-          <w:smallCaps w:val="0"/>
-          <w:noProof/>
-          <w:sz w:val="22"/>
-          <w:szCs w:val="22"/>
-          <w:lang w:eastAsia="fr-CH"/>
-        </w:rPr>
-      </w:pPr>
-      <w:hyperlink w:anchor="_Toc119503926" w:history="1">
-        <w:r>
-          <w:rPr>
-            <w:rStyle w:val="Lienhypertexte"/>
-            <w:noProof/>
-          </w:rPr>
-          <w:t>3.5.</w:t>
-        </w:r>
-        <w:r>
-          <w:rPr>
-            <w:rFonts w:eastAsiaTheme="minorEastAsia" w:cstheme="minorBidi"/>
-            <w:smallCaps w:val="0"/>
-            <w:noProof/>
-            <w:sz w:val="22"/>
-            <w:szCs w:val="22"/>
-            <w:lang w:eastAsia="fr-CH"/>
-          </w:rPr>
-          <w:tab/>
-        </w:r>
-        <w:r>
-          <w:rPr>
-            <w:rStyle w:val="Lienhypertexte"/>
-            <w:noProof/>
-          </w:rPr>
-          <w:t>Pour les deux spinners, comment peut-on faire en sorte que le premier choix corresponde au choix null, et comment faire pour ne pas la confondre avec une réponse?</w:t>
-        </w:r>
-        <w:r>
-          <w:rPr>
-            <w:noProof/>
-            <w:webHidden/>
-          </w:rPr>
-          <w:tab/>
-        </w:r>
-        <w:r>
-          <w:rPr>
-            <w:noProof/>
-            <w:webHidden/>
-          </w:rPr>
-          <w:fldChar w:fldCharType="begin"/>
-        </w:r>
-        <w:r>
-          <w:rPr>
-            <w:noProof/>
-            <w:webHidden/>
-          </w:rPr>
-          <w:instrText xml:space="preserve"> PAGEREF _Toc119503926 \h </w:instrText>
-        </w:r>
-        <w:r>
-          <w:rPr>
-            <w:noProof/>
-            <w:webHidden/>
-          </w:rPr>
-        </w:r>
-        <w:r>
-          <w:rPr>
-            <w:noProof/>
-            <w:webHidden/>
-          </w:rPr>
-          <w:fldChar w:fldCharType="separate"/>
-        </w:r>
-        <w:r>
-          <w:rPr>
-            <w:noProof/>
-            <w:webHidden/>
-          </w:rPr>
-          <w:t>3</w:t>
         </w:r>
         <w:r>
           <w:rPr>
@@ -1175,15 +483,29 @@
           <w:numId w:val="4"/>
         </w:numPr>
       </w:pPr>
+      <w:bookmarkStart w:id="0" w:name="_Toc121342027"/>
       <w:r>
         <w:lastRenderedPageBreak/>
-        <w:t xml:space="preserve">Quelle est la meilleure approche pour sauver le choix de l'option de tri de la liste de </w:t>
-      </w:r>
-      <w:proofErr w:type="gramStart"/>
-      <w:r>
-        <w:t>notes?</w:t>
-      </w:r>
-      <w:proofErr w:type="gramEnd"/>
+        <w:t>Sauvegarde de l’option de tri</w:t>
+      </w:r>
+      <w:bookmarkEnd w:id="0"/>
+    </w:p>
+    <w:p>
+      <w:pPr>
+        <w:shd w:val="clear" w:color="auto" w:fill="D9D9D9" w:themeFill="background1" w:themeFillShade="D9"/>
+      </w:pPr>
+      <w:r>
+        <w:t xml:space="preserve">Question : </w:t>
+      </w:r>
+      <w:r>
+        <w:t>Quelle est la meilleure approche pour sauver le choix de l'option de tri de la liste de notes</w:t>
+      </w:r>
+      <w:r>
+        <w:t xml:space="preserve"> </w:t>
+      </w:r>
+      <w:r>
+        <w:t>?</w:t>
+      </w:r>
     </w:p>
     <w:p>
       <w:r>
@@ -1195,10 +517,18 @@
       </w:r>
       <w:proofErr w:type="spellEnd"/>
       <w:r>
-        <w:t xml:space="preserve"> d'Enumération stockée dans la </w:t>
+        <w:t xml:space="preserve"> d'</w:t>
       </w:r>
       <w:proofErr w:type="spellStart"/>
       <w:r>
+        <w:t>Enumération</w:t>
+      </w:r>
+      <w:proofErr w:type="spellEnd"/>
+      <w:r>
+        <w:t xml:space="preserve"> stockée dans la </w:t>
+      </w:r>
+      <w:proofErr w:type="spellStart"/>
+      <w:r>
         <w:t>ViewModel</w:t>
       </w:r>
       <w:proofErr w:type="spellEnd"/>
@@ -1229,6 +559,9 @@
     <w:p/>
     <w:p>
       <w:r>
+        <w:rPr>
+          <w:noProof/>
+        </w:rPr>
         <w:drawing>
           <wp:inline distT="0" distB="0" distL="0" distR="0" wp14:anchorId="523677AD" wp14:editId="0E9A0284">
             <wp:extent cx="5406859" cy="1451736"/>
@@ -1275,6 +608,24 @@
           <w:numId w:val="4"/>
         </w:numPr>
       </w:pPr>
+      <w:bookmarkStart w:id="1" w:name="_Toc121342028"/>
+      <w:r>
+        <w:t xml:space="preserve">Limites de </w:t>
+      </w:r>
+      <w:proofErr w:type="spellStart"/>
+      <w:r>
+        <w:t>LiveData</w:t>
+      </w:r>
+      <w:bookmarkEnd w:id="1"/>
+      <w:proofErr w:type="spellEnd"/>
+    </w:p>
+    <w:p>
+      <w:pPr>
+        <w:shd w:val="clear" w:color="auto" w:fill="D9D9D9" w:themeFill="background1" w:themeFillShade="D9"/>
+      </w:pPr>
+      <w:r>
+        <w:t xml:space="preserve">Question : </w:t>
+      </w:r>
       <w:r>
         <w:t xml:space="preserve">L'accès à la liste des notes issues de la base de données Room se fait avec une </w:t>
       </w:r>
@@ -1284,13 +635,66 @@
       </w:r>
       <w:proofErr w:type="spellEnd"/>
       <w:r>
-        <w:t xml:space="preserve">. Est-ce que cette solution présente des </w:t>
+        <w:t>. Est-ce que cette solution présente des limites ?</w:t>
+      </w:r>
+    </w:p>
+    <w:p>
+      <w:r>
+        <w:t xml:space="preserve">Nous observons cette </w:t>
+      </w:r>
+      <w:proofErr w:type="spellStart"/>
+      <w:r>
+        <w:t>LiveData</w:t>
+      </w:r>
+      <w:proofErr w:type="spellEnd"/>
+      <w:r>
+        <w:t xml:space="preserve"> dans les fragments. En cas de mise à jour, la liste entière est mise à jour et doit être retriée pour réaffichée, ce qui peut poser des problèmes de performances quand la </w:t>
+      </w:r>
+      <w:proofErr w:type="spellStart"/>
+      <w:r>
+        <w:t>LiveData</w:t>
+      </w:r>
+      <w:proofErr w:type="spellEnd"/>
+      <w:r>
+        <w:t xml:space="preserve"> notifie les fragments. Pour mitiger ceci, il est possible d’appliquer une transformation « </w:t>
+      </w:r>
+      <w:proofErr w:type="spellStart"/>
+      <w:r>
+        <w:t>distinctUntilChanged</w:t>
+      </w:r>
+      <w:proofErr w:type="spellEnd"/>
+      <w:r>
+        <w:t xml:space="preserve"> » sur la </w:t>
+      </w:r>
+      <w:proofErr w:type="spellStart"/>
+      <w:r>
+        <w:t>LiveData</w:t>
+      </w:r>
+      <w:proofErr w:type="spellEnd"/>
+      <w:r>
+        <w:t xml:space="preserve"> afin de n’être notifié que des modifications.</w:t>
+      </w:r>
+    </w:p>
+    <w:p>
+      <w:r>
+        <w:t xml:space="preserve">Les </w:t>
+      </w:r>
+      <w:proofErr w:type="spellStart"/>
+      <w:r>
+        <w:t>LiveData</w:t>
+      </w:r>
+      <w:proofErr w:type="spellEnd"/>
+      <w:r>
+        <w:t xml:space="preserve"> sont également stockés en mémoire. Si notre base de </w:t>
       </w:r>
       <w:proofErr w:type="gramStart"/>
       <w:r>
-        <w:t>limites?</w:t>
+        <w:t>donnée</w:t>
       </w:r>
       <w:proofErr w:type="gramEnd"/>
+      <w:r>
+        <w:t xml:space="preserve"> stocke beaucoup d’éléments, cela fera une grande utilisation de la mémoire, ce qui est ni utile ni désirable. Il faudra dans ce cas utiliser un Flow.</w:t>
+      </w:r>
     </w:p>
     <w:p>
       <w:pPr>
@@ -1300,6 +704,24 @@
           <w:numId w:val="4"/>
         </w:numPr>
       </w:pPr>
+      <w:bookmarkStart w:id="2" w:name="_Toc121342029"/>
+      <w:proofErr w:type="spellStart"/>
+      <w:r>
+        <w:t>RecycleView</w:t>
+      </w:r>
+      <w:proofErr w:type="spellEnd"/>
+      <w:r>
+        <w:t xml:space="preserve"> sélectionnable et cliquable</w:t>
+      </w:r>
+      <w:bookmarkEnd w:id="2"/>
+    </w:p>
+    <w:p>
+      <w:pPr>
+        <w:shd w:val="clear" w:color="auto" w:fill="D9D9D9" w:themeFill="background1" w:themeFillShade="D9"/>
+      </w:pPr>
+      <w:r>
+        <w:t xml:space="preserve">Question : </w:t>
+      </w:r>
       <w:r>
         <w:t xml:space="preserve">Les notes affichées dans la </w:t>
       </w:r>
@@ -1309,10 +731,15 @@
       </w:r>
       <w:proofErr w:type="spellEnd"/>
       <w:r>
-        <w:t xml:space="preserve"> ne sont pas sélectionnable ni cliquables. Comment procéder pour proposer une interface permettant de sélectionner une note pour </w:t>
-      </w:r>
-      <w:r>
-        <w:t>l'éditer ?</w:t>
+        <w:t xml:space="preserve"> ne sont pas </w:t>
+      </w:r>
+      <w:proofErr w:type="gramStart"/>
+      <w:r>
+        <w:t>sélectionnable</w:t>
+      </w:r>
+      <w:proofErr w:type="gramEnd"/>
+      <w:r>
+        <w:t xml:space="preserve"> ni cliquables. Comment procéder pour proposer une interface permettant de sélectionner une note pour l'éditer ?</w:t>
       </w:r>
     </w:p>
     <w:p>
@@ -1903,6 +1330,118 @@
       </w:pPr>
     </w:lvl>
   </w:abstractNum>
+  <w:abstractNum w:abstractNumId="5" w15:restartNumberingAfterBreak="0">
+    <w:nsid w:val="7B694404"/>
+    <w:multiLevelType w:val="hybridMultilevel"/>
+    <w:tmpl w:val="173248DE"/>
+    <w:lvl w:ilvl="0" w:tplc="3F2609CC">
+      <w:numFmt w:val="bullet"/>
+      <w:lvlText w:val="-"/>
+      <w:lvlJc w:val="left"/>
+      <w:pPr>
+        <w:ind w:left="720" w:hanging="360"/>
+      </w:pPr>
+      <w:rPr>
+        <w:rFonts w:ascii="Calibri" w:eastAsiaTheme="minorHAnsi" w:hAnsi="Calibri" w:cs="Calibri" w:hint="default"/>
+      </w:rPr>
+    </w:lvl>
+    <w:lvl w:ilvl="1" w:tplc="040C0003">
+      <w:start w:val="1"/>
+      <w:numFmt w:val="bullet"/>
+      <w:lvlText w:val="o"/>
+      <w:lvlJc w:val="left"/>
+      <w:pPr>
+        <w:ind w:left="1440" w:hanging="360"/>
+      </w:pPr>
+      <w:rPr>
+        <w:rFonts w:ascii="Courier New" w:hAnsi="Courier New" w:cs="Courier New" w:hint="default"/>
+      </w:rPr>
+    </w:lvl>
+    <w:lvl w:ilvl="2" w:tplc="040C0005" w:tentative="1">
+      <w:start w:val="1"/>
+      <w:numFmt w:val="bullet"/>
+      <w:lvlText w:val=""/>
+      <w:lvlJc w:val="left"/>
+      <w:pPr>
+        <w:ind w:left="2160" w:hanging="360"/>
+      </w:pPr>
+      <w:rPr>
+        <w:rFonts w:ascii="Wingdings" w:hAnsi="Wingdings" w:hint="default"/>
+      </w:rPr>
+    </w:lvl>
+    <w:lvl w:ilvl="3" w:tplc="040C0001" w:tentative="1">
+      <w:start w:val="1"/>
+      <w:numFmt w:val="bullet"/>
+      <w:lvlText w:val=""/>
+      <w:lvlJc w:val="left"/>
+      <w:pPr>
+        <w:ind w:left="2880" w:hanging="360"/>
+      </w:pPr>
+      <w:rPr>
+        <w:rFonts w:ascii="Symbol" w:hAnsi="Symbol" w:hint="default"/>
+      </w:rPr>
+    </w:lvl>
+    <w:lvl w:ilvl="4" w:tplc="040C0003" w:tentative="1">
+      <w:start w:val="1"/>
+      <w:numFmt w:val="bullet"/>
+      <w:lvlText w:val="o"/>
+      <w:lvlJc w:val="left"/>
+      <w:pPr>
+        <w:ind w:left="3600" w:hanging="360"/>
+      </w:pPr>
+      <w:rPr>
+        <w:rFonts w:ascii="Courier New" w:hAnsi="Courier New" w:cs="Courier New" w:hint="default"/>
+      </w:rPr>
+    </w:lvl>
+    <w:lvl w:ilvl="5" w:tplc="040C0005" w:tentative="1">
+      <w:start w:val="1"/>
+      <w:numFmt w:val="bullet"/>
+      <w:lvlText w:val=""/>
+      <w:lvlJc w:val="left"/>
+      <w:pPr>
+        <w:ind w:left="4320" w:hanging="360"/>
+      </w:pPr>
+      <w:rPr>
+        <w:rFonts w:ascii="Wingdings" w:hAnsi="Wingdings" w:hint="default"/>
+      </w:rPr>
+    </w:lvl>
+    <w:lvl w:ilvl="6" w:tplc="040C0001" w:tentative="1">
+      <w:start w:val="1"/>
+      <w:numFmt w:val="bullet"/>
+      <w:lvlText w:val=""/>
+      <w:lvlJc w:val="left"/>
+      <w:pPr>
+        <w:ind w:left="5040" w:hanging="360"/>
+      </w:pPr>
+      <w:rPr>
+        <w:rFonts w:ascii="Symbol" w:hAnsi="Symbol" w:hint="default"/>
+      </w:rPr>
+    </w:lvl>
+    <w:lvl w:ilvl="7" w:tplc="040C0003" w:tentative="1">
+      <w:start w:val="1"/>
+      <w:numFmt w:val="bullet"/>
+      <w:lvlText w:val="o"/>
+      <w:lvlJc w:val="left"/>
+      <w:pPr>
+        <w:ind w:left="5760" w:hanging="360"/>
+      </w:pPr>
+      <w:rPr>
+        <w:rFonts w:ascii="Courier New" w:hAnsi="Courier New" w:cs="Courier New" w:hint="default"/>
+      </w:rPr>
+    </w:lvl>
+    <w:lvl w:ilvl="8" w:tplc="040C0005" w:tentative="1">
+      <w:start w:val="1"/>
+      <w:numFmt w:val="bullet"/>
+      <w:lvlText w:val=""/>
+      <w:lvlJc w:val="left"/>
+      <w:pPr>
+        <w:ind w:left="6480" w:hanging="360"/>
+      </w:pPr>
+      <w:rPr>
+        <w:rFonts w:ascii="Wingdings" w:hAnsi="Wingdings" w:hint="default"/>
+      </w:rPr>
+    </w:lvl>
+  </w:abstractNum>
   <w:num w:numId="1" w16cid:durableId="466701549">
     <w:abstractNumId w:val="3"/>
   </w:num>
@@ -1917,6 +1456,9 @@
   </w:num>
   <w:num w:numId="5" w16cid:durableId="205722802">
     <w:abstractNumId w:val="1"/>
+  </w:num>
+  <w:num w:numId="6" w16cid:durableId="802575953">
+    <w:abstractNumId w:val="5"/>
   </w:num>
 </w:numbering>
 </file>

</xml_diff>